<commit_message>
Improve description of SHL instruction
</commit_message>
<xml_diff>
--- a/Specification/Editable source documents/Spec part 3 - The processor (CPU).docx
+++ b/Specification/Editable source documents/Spec part 3 - The processor (CPU).docx
@@ -375,7 +375,7 @@
           <w:rFonts w:ascii="Bookman Old Style" w:hAnsi="Bookman Old Style"/>
           <w:lang w:val="en-US"/>
         </w:rPr>
-        <w:t>08</w:t>
+        <w:t>22</w:t>
       </w:r>
       <w:r>
         <w:rPr>
@@ -16096,7 +16096,7 @@
                     </a:ln>
                     <a:extLst>
                       <a:ext uri="{53640926-AAD7-44D8-BBD7-CCE9431645EC}">
-                        <a14:shadowObscured xmlns:a14="http://schemas.microsoft.com/office/drawing/2010/main" xmlns:wps="http://schemas.microsoft.com/office/word/2010/wordprocessingShape" xmlns:wpi="http://schemas.microsoft.com/office/word/2010/wordprocessingInk" xmlns:wpg="http://schemas.microsoft.com/office/word/2010/wordprocessingGroup" xmlns:w16se="http://schemas.microsoft.com/office/word/2015/wordml/symex" xmlns:w16sdtdh="http://schemas.microsoft.com/office/word/2020/wordml/sdtdatahash" xmlns:w16="http://schemas.microsoft.com/office/word/2018/wordml" xmlns:w16cid="http://schemas.microsoft.com/office/word/2016/wordml/cid" xmlns:w16cex="http://schemas.microsoft.com/office/word/2018/wordml/cex" xmlns:w15="http://schemas.microsoft.com/office/word/2012/wordml" xmlns:w14="http://schemas.microsoft.com/office/word/2010/wordml" xmlns:w="http://schemas.openxmlformats.org/wordprocessingml/2006/main" xmlns:w10="urn:schemas-microsoft-com:office:word" xmlns:wp14="http://schemas.microsoft.com/office/word/2010/wordprocessingDrawing" xmlns:v="urn:schemas-microsoft-com:vml" xmlns:o="urn:schemas-microsoft-com:office:office" xmlns:am3d="http://schemas.microsoft.com/office/drawing/2017/model3d" xmlns:aink="http://schemas.microsoft.com/office/drawing/2016/ink" xmlns:mc="http://schemas.openxmlformats.org/markup-compatibility/2006" xmlns:cx8="http://schemas.microsoft.com/office/drawing/2016/5/14/chartex" xmlns:cx7="http://schemas.microsoft.com/office/drawing/2016/5/13/chartex" xmlns:cx6="http://schemas.microsoft.com/office/drawing/2016/5/12/chartex" xmlns:cx5="http://schemas.microsoft.com/office/drawing/2016/5/11/chartex" xmlns:cx4="http://schemas.microsoft.com/office/drawing/2016/5/10/chartex" xmlns:cx3="http://schemas.microsoft.com/office/drawing/2016/5/9/chartex" xmlns:cx2="http://schemas.microsoft.com/office/drawing/2015/10/21/chartex" xmlns:cx1="http://schemas.microsoft.com/office/drawing/2015/9/8/chartex" xmlns:cx="http://schemas.microsoft.com/office/drawing/2014/chartex" xmlns:wpc="http://schemas.microsoft.com/office/word/2010/wordprocessingCanvas" xmlns=""/>
+                        <a14:shadowObscured xmlns="" xmlns:wpc="http://schemas.microsoft.com/office/word/2010/wordprocessingCanvas" xmlns:cx="http://schemas.microsoft.com/office/drawing/2014/chartex" xmlns:cx1="http://schemas.microsoft.com/office/drawing/2015/9/8/chartex" xmlns:cx2="http://schemas.microsoft.com/office/drawing/2015/10/21/chartex" xmlns:cx3="http://schemas.microsoft.com/office/drawing/2016/5/9/chartex" xmlns:cx4="http://schemas.microsoft.com/office/drawing/2016/5/10/chartex" xmlns:cx5="http://schemas.microsoft.com/office/drawing/2016/5/11/chartex" xmlns:cx6="http://schemas.microsoft.com/office/drawing/2016/5/12/chartex" xmlns:cx7="http://schemas.microsoft.com/office/drawing/2016/5/13/chartex" xmlns:cx8="http://schemas.microsoft.com/office/drawing/2016/5/14/chartex" xmlns:mc="http://schemas.openxmlformats.org/markup-compatibility/2006" xmlns:aink="http://schemas.microsoft.com/office/drawing/2016/ink" xmlns:am3d="http://schemas.microsoft.com/office/drawing/2017/model3d" xmlns:o="urn:schemas-microsoft-com:office:office" xmlns:v="urn:schemas-microsoft-com:vml" xmlns:wp14="http://schemas.microsoft.com/office/word/2010/wordprocessingDrawing" xmlns:w10="urn:schemas-microsoft-com:office:word" xmlns:w="http://schemas.openxmlformats.org/wordprocessingml/2006/main" xmlns:w14="http://schemas.microsoft.com/office/word/2010/wordml" xmlns:w15="http://schemas.microsoft.com/office/word/2012/wordml" xmlns:w16cex="http://schemas.microsoft.com/office/word/2018/wordml/cex" xmlns:w16cid="http://schemas.microsoft.com/office/word/2016/wordml/cid" xmlns:w16="http://schemas.microsoft.com/office/word/2018/wordml" xmlns:w16sdtdh="http://schemas.microsoft.com/office/word/2020/wordml/sdtdatahash" xmlns:w16se="http://schemas.microsoft.com/office/word/2015/wordml/symex" xmlns:wpg="http://schemas.microsoft.com/office/word/2010/wordprocessingGroup" xmlns:wpi="http://schemas.microsoft.com/office/word/2010/wordprocessingInk" xmlns:wps="http://schemas.microsoft.com/office/word/2010/wordprocessingShape" xmlns:a14="http://schemas.microsoft.com/office/drawing/2010/main"/>
                       </a:ext>
                     </a:extLst>
                   </pic:spPr>
@@ -31666,7 +31666,21 @@
           <w:rFonts w:ascii="Bookman Old Style" w:hAnsi="Bookman Old Style"/>
           <w:lang w:val="en-US"/>
         </w:rPr>
-        <w:t xml:space="preserve">SHL performs a bit shift to the left in the specified register. The second operand is taken as an integer number of positions to shift. </w:t>
+        <w:t>SHL performs a</w:t>
+      </w:r>
+      <w:r>
+        <w:rPr>
+          <w:rFonts w:ascii="Bookman Old Style" w:hAnsi="Bookman Old Style"/>
+          <w:lang w:val="en-US"/>
+        </w:rPr>
+        <w:t>n</w:t>
+      </w:r>
+      <w:r>
+        <w:rPr>
+          <w:rFonts w:ascii="Bookman Old Style" w:hAnsi="Bookman Old Style"/>
+          <w:lang w:val="en-US"/>
+        </w:rPr>
+        <w:t xml:space="preserve"> bit shift to the left in the specified register. The second operand is taken as an integer number of positions to shift. </w:t>
       </w:r>
       <w:r>
         <w:rPr>
@@ -31715,8 +31729,108 @@
           <w:rFonts w:ascii="Bookman Old Style" w:hAnsi="Bookman Old Style"/>
           <w:lang w:val="en-US"/>
         </w:rPr>
-        <w:t xml:space="preserve"> Overflow or underflow bits are discarded.</w:t>
-      </w:r>
+        <w:t xml:space="preserve"> The shift type is arithmetic: in shifts</w:t>
+      </w:r>
+      <w:r>
+        <w:rPr>
+          <w:rFonts w:ascii="Bookman Old Style" w:hAnsi="Bookman Old Style"/>
+          <w:lang w:val="en-US"/>
+        </w:rPr>
+        <w:t xml:space="preserve"> left</w:t>
+      </w:r>
+      <w:r>
+        <w:rPr>
+          <w:rFonts w:ascii="Bookman Old Style" w:hAnsi="Bookman Old Style"/>
+          <w:lang w:val="en-US"/>
+        </w:rPr>
+        <w:t xml:space="preserve">, overflow </w:t>
+      </w:r>
+      <w:r>
+        <w:rPr>
+          <w:rFonts w:ascii="Bookman Old Style" w:hAnsi="Bookman Old Style"/>
+          <w:lang w:val="en-US"/>
+        </w:rPr>
+        <w:lastRenderedPageBreak/>
+        <w:t>is discarded and zeroes are introduced as least significant bits. In shifts</w:t>
+      </w:r>
+      <w:r>
+        <w:rPr>
+          <w:rFonts w:ascii="Bookman Old Style" w:hAnsi="Bookman Old Style"/>
+          <w:lang w:val="en-US"/>
+        </w:rPr>
+        <w:t xml:space="preserve"> right</w:t>
+      </w:r>
+      <w:r>
+        <w:rPr>
+          <w:rFonts w:ascii="Bookman Old Style" w:hAnsi="Bookman Old Style"/>
+          <w:lang w:val="en-US"/>
+        </w:rPr>
+        <w:t xml:space="preserve">, underflow is discarded and the sign bit is </w:t>
+      </w:r>
+      <w:r>
+        <w:rPr>
+          <w:rFonts w:ascii="Bookman Old Style" w:hAnsi="Bookman Old Style"/>
+          <w:lang w:val="en-US"/>
+        </w:rPr>
+        <w:t xml:space="preserve">preserved and </w:t>
+      </w:r>
+      <w:r>
+        <w:rPr>
+          <w:rFonts w:ascii="Bookman Old Style" w:hAnsi="Bookman Old Style"/>
+          <w:lang w:val="en-US"/>
+        </w:rPr>
+        <w:t xml:space="preserve">copied to </w:t>
+      </w:r>
+      <w:r>
+        <w:rPr>
+          <w:rFonts w:ascii="Bookman Old Style" w:hAnsi="Bookman Old Style"/>
+          <w:lang w:val="en-US"/>
+        </w:rPr>
+        <w:t xml:space="preserve">its </w:t>
+      </w:r>
+      <w:r>
+        <w:rPr>
+          <w:rFonts w:ascii="Bookman Old Style" w:hAnsi="Bookman Old Style"/>
+          <w:lang w:val="en-US"/>
+        </w:rPr>
+        <w:t xml:space="preserve">adjacent </w:t>
+      </w:r>
+      <w:r>
+        <w:rPr>
+          <w:rFonts w:ascii="Bookman Old Style" w:hAnsi="Bookman Old Style"/>
+          <w:lang w:val="en-US"/>
+        </w:rPr>
+        <w:t xml:space="preserve">right </w:t>
+      </w:r>
+      <w:r>
+        <w:rPr>
+          <w:rFonts w:ascii="Bookman Old Style" w:hAnsi="Bookman Old Style"/>
+          <w:lang w:val="en-US"/>
+        </w:rPr>
+        <w:t>positions.</w:t>
+      </w:r>
+    </w:p>
+    <w:p>
+      <w:pPr>
+        <w:spacing w:after="0"/>
+        <w:ind w:left="142"/>
+        <w:jc w:val="both"/>
+        <w:rPr>
+          <w:rFonts w:ascii="Bookman Old Style" w:hAnsi="Bookman Old Style"/>
+          <w:lang w:val="en-US"/>
+        </w:rPr>
+      </w:pPr>
+    </w:p>
+    <w:p>
+      <w:pPr>
+        <w:spacing w:after="0"/>
+        <w:ind w:left="142"/>
+        <w:jc w:val="both"/>
+        <w:rPr>
+          <w:rFonts w:ascii="Bookman Old Style" w:hAnsi="Bookman Old Style"/>
+          <w:lang w:val="en-US"/>
+        </w:rPr>
+      </w:pPr>
     </w:p>
     <w:p>
       <w:pPr>
@@ -31732,7 +31846,6 @@
         <w:rPr>
           <w:lang w:val="en-US"/>
         </w:rPr>
-        <w:lastRenderedPageBreak/>
         <w:t>3</w:t>
       </w:r>
       <w:r>
@@ -32793,7 +32906,6 @@
         <w:pStyle w:val="Ttulo4"/>
       </w:pPr>
       <w:r>
-        <w:lastRenderedPageBreak/>
         <w:t>Description:</w:t>
       </w:r>
     </w:p>
@@ -42491,7 +42603,7 @@
             <w:rPr>
               <w:noProof/>
             </w:rPr>
-            <w:t>3</w:t>
+            <w:t>28</w:t>
           </w:r>
         </w:fldSimple>
       </w:sdtContent>
@@ -45341,7 +45453,7 @@
 </file>
 
 <file path=customXml/itemProps1.xml><?xml version="1.0" encoding="utf-8"?>
-<ds:datastoreItem xmlns:ds="http://schemas.openxmlformats.org/officeDocument/2006/customXml" ds:itemID="{AA8AA701-783E-43C8-A71B-BD9E38CE29EA}">
+<ds:datastoreItem xmlns:ds="http://schemas.openxmlformats.org/officeDocument/2006/customXml" ds:itemID="{68D679E4-F82E-4E7A-AE35-2490BF88BAF2}">
   <ds:schemaRefs>
     <ds:schemaRef ds:uri="http://schemas.openxmlformats.org/officeDocument/2006/bibliography"/>
   </ds:schemaRefs>

</xml_diff>